<commit_message>
Jeszcze troche o debugowaniu. Jak zobaczyc na co wskazuje wskaznik
</commit_message>
<xml_diff>
--- a/docs/Debugowanie MongoDb.docx
+++ b/docs/Debugowanie MongoDb.docx
@@ -462,7 +462,6 @@
           <w:rFonts w:ascii="Consolas" w:hAnsi="Consolas" w:cs="Consolas"/>
           <w:sz w:val="19"/>
           <w:szCs w:val="19"/>
-          <w:lang w:val="en-US"/>
         </w:rPr>
       </w:pPr>
       <w:r>
@@ -477,39 +476,16 @@
       <w:r>
         <w:t xml:space="preserve"> Jednak udało mi się go obejść w następujący sposób.</w:t>
       </w:r>
-      <w:bookmarkStart w:id="0" w:name="_GoBack"/>
-      <w:bookmarkEnd w:id="0"/>
       <w:r>
         <w:br/>
       </w:r>
       <w:r>
-        <w:rPr>
-          <w:lang w:val="en-US"/>
-        </w:rPr>
-        <w:t>W pliku windows_basic.h</w:t>
-      </w:r>
-      <w:r>
-        <w:rPr>
-          <w:lang w:val="en-US"/>
-        </w:rPr>
-        <w:t xml:space="preserve"> zakomentować ten fragment który jest w poniższym przykładzie zakomentowany</w:t>
-      </w:r>
-      <w:r>
-        <w:rPr>
-          <w:lang w:val="en-US"/>
-        </w:rPr>
-        <w:t>:</w:t>
-      </w:r>
-      <w:r>
-        <w:rPr>
-          <w:lang w:val="en-US"/>
-        </w:rPr>
+        <w:t>W pliku windows_basic.h zakomentować ten fragment który jest w poniższym przykładzie zakomentowany:</w:t>
+      </w:r>
+      <w:r>
         <w:br/>
       </w:r>
       <w:r>
-        <w:rPr>
-          <w:lang w:val="en-US"/>
-        </w:rPr>
         <w:br/>
       </w:r>
       <w:r>
@@ -518,7 +494,6 @@
           <w:color w:val="0000FF"/>
           <w:sz w:val="19"/>
           <w:szCs w:val="19"/>
-          <w:lang w:val="en-US"/>
         </w:rPr>
         <w:t>#if</w:t>
       </w:r>
@@ -527,7 +502,6 @@
           <w:rFonts w:ascii="Consolas" w:hAnsi="Consolas" w:cs="Consolas"/>
           <w:sz w:val="19"/>
           <w:szCs w:val="19"/>
-          <w:lang w:val="en-US"/>
         </w:rPr>
         <w:t xml:space="preserve"> </w:t>
       </w:r>
@@ -537,7 +511,6 @@
           <w:color w:val="0000FF"/>
           <w:sz w:val="19"/>
           <w:szCs w:val="19"/>
-          <w:lang w:val="en-US"/>
         </w:rPr>
         <w:t>defined</w:t>
       </w:r>
@@ -546,7 +519,6 @@
           <w:rFonts w:ascii="Consolas" w:hAnsi="Consolas" w:cs="Consolas"/>
           <w:sz w:val="19"/>
           <w:szCs w:val="19"/>
-          <w:lang w:val="en-US"/>
         </w:rPr>
         <w:t>(_WIN64)</w:t>
       </w:r>
@@ -555,7 +527,6 @@
           <w:rFonts w:ascii="Consolas" w:hAnsi="Consolas" w:cs="Consolas"/>
           <w:sz w:val="19"/>
           <w:szCs w:val="19"/>
-          <w:lang w:val="en-US"/>
         </w:rPr>
         <w:br/>
       </w:r>
@@ -565,7 +536,6 @@
           <w:color w:val="0000FF"/>
           <w:sz w:val="19"/>
           <w:szCs w:val="19"/>
-          <w:lang w:val="en-US"/>
         </w:rPr>
         <w:t>#if</w:t>
       </w:r>
@@ -574,7 +544,6 @@
           <w:rFonts w:ascii="Consolas" w:hAnsi="Consolas" w:cs="Consolas"/>
           <w:sz w:val="19"/>
           <w:szCs w:val="19"/>
-          <w:lang w:val="en-US"/>
         </w:rPr>
         <w:t xml:space="preserve"> !</w:t>
       </w:r>
@@ -584,7 +553,6 @@
           <w:color w:val="0000FF"/>
           <w:sz w:val="19"/>
           <w:szCs w:val="19"/>
-          <w:lang w:val="en-US"/>
         </w:rPr>
         <w:t>defined</w:t>
       </w:r>
@@ -593,25 +561,14 @@
           <w:rFonts w:ascii="Consolas" w:hAnsi="Consolas" w:cs="Consolas"/>
           <w:sz w:val="19"/>
           <w:szCs w:val="19"/>
-          <w:lang w:val="en-US"/>
         </w:rPr>
-        <w:t>(NTDDI_VISTA) |</w:t>
+        <w:t>(NTDDI_VISTA) || (NTDDI_VERSION &lt; NTDDI_VISTA)</w:t>
       </w:r>
       <w:r>
         <w:rPr>
           <w:rFonts w:ascii="Consolas" w:hAnsi="Consolas" w:cs="Consolas"/>
           <w:sz w:val="19"/>
           <w:szCs w:val="19"/>
-          <w:lang w:val="en-US"/>
-        </w:rPr>
-        <w:t>| (NTDDI_VERSION &lt; NTDDI_VISTA)</w:t>
-      </w:r>
-      <w:r>
-        <w:rPr>
-          <w:rFonts w:ascii="Consolas" w:hAnsi="Consolas" w:cs="Consolas"/>
-          <w:sz w:val="19"/>
-          <w:szCs w:val="19"/>
-          <w:lang w:val="en-US"/>
         </w:rPr>
         <w:br/>
       </w:r>
@@ -621,7 +578,6 @@
           <w:color w:val="0000FF"/>
           <w:sz w:val="19"/>
           <w:szCs w:val="19"/>
-          <w:lang w:val="en-US"/>
         </w:rPr>
         <w:t>#error</w:t>
       </w:r>
@@ -630,25 +586,14 @@
           <w:rFonts w:ascii="Consolas" w:hAnsi="Consolas" w:cs="Consolas"/>
           <w:sz w:val="19"/>
           <w:szCs w:val="19"/>
-          <w:lang w:val="en-US"/>
         </w:rPr>
-        <w:t xml:space="preserve"> "64 bit mongo does not support Win</w:t>
+        <w:t xml:space="preserve"> "64 bit mongo does not support Windows versions older than Vista"</w:t>
       </w:r>
       <w:r>
         <w:rPr>
           <w:rFonts w:ascii="Consolas" w:hAnsi="Consolas" w:cs="Consolas"/>
           <w:sz w:val="19"/>
           <w:szCs w:val="19"/>
-          <w:lang w:val="en-US"/>
-        </w:rPr>
-        <w:t>dows versions older than Vista"</w:t>
-      </w:r>
-      <w:r>
-        <w:rPr>
-          <w:rFonts w:ascii="Consolas" w:hAnsi="Consolas" w:cs="Consolas"/>
-          <w:sz w:val="19"/>
-          <w:szCs w:val="19"/>
-          <w:lang w:val="en-US"/>
         </w:rPr>
         <w:br/>
       </w:r>
@@ -658,7 +603,6 @@
           <w:color w:val="0000FF"/>
           <w:sz w:val="19"/>
           <w:szCs w:val="19"/>
-          <w:lang w:val="en-US"/>
         </w:rPr>
         <w:t>#endif</w:t>
       </w:r>
@@ -667,7 +611,6 @@
           <w:rFonts w:ascii="Consolas" w:hAnsi="Consolas" w:cs="Consolas"/>
           <w:sz w:val="19"/>
           <w:szCs w:val="19"/>
-          <w:lang w:val="en-US"/>
         </w:rPr>
         <w:br/>
       </w:r>
@@ -677,7 +620,6 @@
           <w:color w:val="0000FF"/>
           <w:sz w:val="19"/>
           <w:szCs w:val="19"/>
-          <w:lang w:val="en-US"/>
         </w:rPr>
         <w:t>#else</w:t>
       </w:r>
@@ -686,7 +628,6 @@
           <w:rFonts w:ascii="Consolas" w:hAnsi="Consolas" w:cs="Consolas"/>
           <w:sz w:val="19"/>
           <w:szCs w:val="19"/>
-          <w:lang w:val="en-US"/>
         </w:rPr>
         <w:br/>
       </w:r>
@@ -696,7 +637,6 @@
           <w:color w:val="008000"/>
           <w:sz w:val="19"/>
           <w:szCs w:val="19"/>
-          <w:lang w:val="en-US"/>
         </w:rPr>
         <w:t>//#if !defined(NTDDI_WINXPSP3) || (NTDDI_VERSION &lt; NTDDI_WINXPSP3)</w:t>
       </w:r>
@@ -705,7 +645,6 @@
           <w:rFonts w:ascii="Consolas" w:hAnsi="Consolas" w:cs="Consolas"/>
           <w:sz w:val="19"/>
           <w:szCs w:val="19"/>
-          <w:lang w:val="en-US"/>
         </w:rPr>
         <w:br/>
       </w:r>
@@ -715,9 +654,8 @@
           <w:color w:val="008000"/>
           <w:sz w:val="19"/>
           <w:szCs w:val="19"/>
-          <w:lang w:val="en-US"/>
         </w:rPr>
-        <w:t>//#error "32 bit mongo does not support Windows versio</w:t>
+        <w:t>//#error "32 bit mongo does not support Windows versions older than XP Service Pack</w:t>
       </w:r>
       <w:r>
         <w:rPr>
@@ -725,28 +663,8 @@
           <w:color w:val="008000"/>
           <w:sz w:val="19"/>
           <w:szCs w:val="19"/>
-          <w:lang w:val="en-US"/>
-        </w:rPr>
-        <w:t>ns older than XP Service Pack</w:t>
-      </w:r>
-      <w:r>
-        <w:rPr>
-          <w:rFonts w:ascii="Consolas" w:hAnsi="Consolas" w:cs="Consolas"/>
-          <w:color w:val="008000"/>
-          <w:sz w:val="19"/>
-          <w:szCs w:val="19"/>
-          <w:lang w:val="en-US"/>
         </w:rPr>
         <w:br/>
-      </w:r>
-      <w:r>
-        <w:rPr>
-          <w:rFonts w:ascii="Consolas" w:hAnsi="Consolas" w:cs="Consolas"/>
-          <w:color w:val="008000"/>
-          <w:sz w:val="19"/>
-          <w:szCs w:val="19"/>
-          <w:lang w:val="en-US"/>
-        </w:rPr>
         <w:t>//#endif</w:t>
       </w:r>
       <w:r>
@@ -754,7 +672,6 @@
           <w:rFonts w:ascii="Consolas" w:hAnsi="Consolas" w:cs="Consolas"/>
           <w:sz w:val="19"/>
           <w:szCs w:val="19"/>
-          <w:lang w:val="en-US"/>
         </w:rPr>
         <w:br/>
       </w:r>
@@ -764,7 +681,6 @@
           <w:color w:val="0000FF"/>
           <w:sz w:val="19"/>
           <w:szCs w:val="19"/>
-          <w:lang w:val="en-US"/>
         </w:rPr>
         <w:t>#endif</w:t>
       </w:r>
@@ -828,6 +744,185 @@
         </w:rPr>
         <w:t>Po zakończeniu kompilacji znowu prawym przyciskiem myszy na mongod Debug -&gt; Start new instance. Mi wszystko idealnie działa.</w:t>
       </w:r>
+    </w:p>
+    <w:p>
+      <w:pPr>
+        <w:pStyle w:val="Akapitzlist"/>
+        <w:autoSpaceDE w:val="0"/>
+        <w:autoSpaceDN w:val="0"/>
+        <w:adjustRightInd w:val="0"/>
+        <w:spacing w:after="0" w:line="240" w:lineRule="auto"/>
+        <w:rPr>
+          <w:rFonts w:ascii="Consolas" w:hAnsi="Consolas" w:cs="Consolas"/>
+          <w:sz w:val="19"/>
+          <w:szCs w:val="19"/>
+        </w:rPr>
+      </w:pPr>
+    </w:p>
+    <w:p>
+      <w:pPr>
+        <w:pStyle w:val="1ROZDZIA"/>
+      </w:pPr>
+      <w:r>
+        <w:lastRenderedPageBreak/>
+        <w:t>Podglądanie pamięci</w:t>
+      </w:r>
+    </w:p>
+    <w:p>
+      <w:pPr>
+        <w:pStyle w:val="PODSTAWOWY"/>
+        <w:ind w:firstLine="0"/>
+      </w:pPr>
+      <w:r>
+        <w:t>Wiadomość odbierana jest z socketa za pomocą takiego kawałka kodu:</w:t>
+      </w:r>
+      <w:r>
+        <w:br/>
+      </w:r>
+      <w:r>
+        <w:br/>
+      </w:r>
+      <w:r>
+        <w:rPr>
+          <w:color w:val="0000FF"/>
+        </w:rPr>
+        <w:t>char</w:t>
+      </w:r>
+      <w:r>
+        <w:t xml:space="preserve"> *p = (</w:t>
+      </w:r>
+      <w:r>
+        <w:rPr>
+          <w:color w:val="0000FF"/>
+        </w:rPr>
+        <w:t>char</w:t>
+      </w:r>
+      <w:r>
+        <w:t xml:space="preserve"> *) &amp;md-&gt;id;</w:t>
+      </w:r>
+      <w:r>
+        <w:br/>
+      </w:r>
+      <w:r>
+        <w:rPr>
+          <w:color w:val="0000FF"/>
+        </w:rPr>
+        <w:t>int</w:t>
+      </w:r>
+      <w:r>
+        <w:t xml:space="preserve"> left = len -4;</w:t>
+      </w:r>
+    </w:p>
+    <w:p>
+      <w:pPr>
+        <w:pStyle w:val="KOD"/>
+        <w:rPr>
+          <w:lang w:val="en-US"/>
+        </w:rPr>
+      </w:pPr>
+      <w:r>
+        <w:rPr>
+          <w:lang w:val="en-US"/>
+        </w:rPr>
+        <w:t>psock-&gt;recv( p, left );</w:t>
+      </w:r>
+    </w:p>
+    <w:p>
+      <w:pPr>
+        <w:pStyle w:val="KOD"/>
+        <w:rPr>
+          <w:lang w:val="en-US"/>
+        </w:rPr>
+      </w:pPr>
+    </w:p>
+    <w:p>
+      <w:pPr>
+        <w:pStyle w:val="PODSTAWOWY"/>
+        <w:ind w:firstLine="0"/>
+      </w:pPr>
+      <w:r>
+        <w:t xml:space="preserve">p </w:t>
+      </w:r>
+      <w:r>
+        <w:t>jest wskaźnikiem na</w:t>
+      </w:r>
+      <w:r>
+        <w:t xml:space="preserve"> </w:t>
+      </w:r>
+      <w:r>
+        <w:t>treść przychodzącej wiadomości.</w:t>
+      </w:r>
+      <w:r>
+        <w:t xml:space="preserve"> </w:t>
+      </w:r>
+      <w:r>
+        <w:t>P</w:t>
+      </w:r>
+      <w:r>
+        <w:t>odglądając jego zawartość widzimy jedynie adres w pamięci.</w:t>
+      </w:r>
+      <w:r>
+        <w:t xml:space="preserve"> Aby zobaczyć na co wskaźnik ten wskazuje:</w:t>
+      </w:r>
+    </w:p>
+    <w:p>
+      <w:pPr>
+        <w:pStyle w:val="PODSTAWOWY"/>
+        <w:numPr>
+          <w:ilvl w:val="0"/>
+          <w:numId w:val="33"/>
+        </w:numPr>
+      </w:pPr>
+      <w:r>
+        <w:t>Podczas debugowania</w:t>
+      </w:r>
+      <w:r>
+        <w:t>: Debug -&gt; Windows -&gt; Memory -&gt; Memory 1</w:t>
+      </w:r>
+    </w:p>
+    <w:p>
+      <w:pPr>
+        <w:pStyle w:val="PODSTAWOWY"/>
+        <w:numPr>
+          <w:ilvl w:val="0"/>
+          <w:numId w:val="33"/>
+        </w:numPr>
+      </w:pPr>
+      <w:r>
+        <w:t>Podejrzeć jaka wartość znajduje się pod p. Jest to adres odebranej tablicy bajtów.</w:t>
+      </w:r>
+    </w:p>
+    <w:p>
+      <w:pPr>
+        <w:pStyle w:val="PODSTAWOWY"/>
+        <w:numPr>
+          <w:ilvl w:val="0"/>
+          <w:numId w:val="33"/>
+        </w:numPr>
+      </w:pPr>
+      <w:r>
+        <w:t>Wpisać ten adres w pasek „Address” z okienka „Memory 1”</w:t>
+      </w:r>
+    </w:p>
+    <w:p>
+      <w:pPr>
+        <w:pStyle w:val="PODSTAWOWY"/>
+        <w:numPr>
+          <w:ilvl w:val="0"/>
+          <w:numId w:val="33"/>
+        </w:numPr>
+      </w:pPr>
+      <w:r>
+        <w:t>Wyświetli się nam ciąg bajtów na który wskazuje p. Jego długość będzie równa len.</w:t>
+      </w:r>
+      <w:bookmarkStart w:id="0" w:name="_GoBack"/>
+      <w:bookmarkEnd w:id="0"/>
+    </w:p>
+    <w:p>
+      <w:pPr>
+        <w:pStyle w:val="PODSTAWOWY"/>
+        <w:ind w:firstLine="0"/>
+      </w:pPr>
     </w:p>
     <w:sectPr>
       <w:footerReference w:type="default" r:id="rId11"/>
@@ -895,7 +990,7 @@
           <w:rPr>
             <w:noProof/>
           </w:rPr>
-          <w:t>2</w:t>
+          <w:t>3</w:t>
         </w:r>
         <w:r>
           <w:rPr>
@@ -3806,6 +3901,92 @@
     </w:lvl>
   </w:abstractNum>
   <w:abstractNum w:abstractNumId="25">
+    <w:nsid w:val="5DDE5AA5"/>
+    <w:multiLevelType w:val="hybridMultilevel"/>
+    <w:tmpl w:val="47867516"/>
+    <w:lvl w:ilvl="0" w:tplc="0415000F">
+      <w:start w:val="1"/>
+      <w:numFmt w:val="decimal"/>
+      <w:lvlText w:val="%1."/>
+      <w:lvlJc w:val="left"/>
+      <w:pPr>
+        <w:ind w:left="720" w:hanging="360"/>
+      </w:pPr>
+    </w:lvl>
+    <w:lvl w:ilvl="1" w:tplc="04150019" w:tentative="1">
+      <w:start w:val="1"/>
+      <w:numFmt w:val="lowerLetter"/>
+      <w:lvlText w:val="%2."/>
+      <w:lvlJc w:val="left"/>
+      <w:pPr>
+        <w:ind w:left="1440" w:hanging="360"/>
+      </w:pPr>
+    </w:lvl>
+    <w:lvl w:ilvl="2" w:tplc="0415001B" w:tentative="1">
+      <w:start w:val="1"/>
+      <w:numFmt w:val="lowerRoman"/>
+      <w:lvlText w:val="%3."/>
+      <w:lvlJc w:val="right"/>
+      <w:pPr>
+        <w:ind w:left="2160" w:hanging="180"/>
+      </w:pPr>
+    </w:lvl>
+    <w:lvl w:ilvl="3" w:tplc="0415000F" w:tentative="1">
+      <w:start w:val="1"/>
+      <w:numFmt w:val="decimal"/>
+      <w:lvlText w:val="%4."/>
+      <w:lvlJc w:val="left"/>
+      <w:pPr>
+        <w:ind w:left="2880" w:hanging="360"/>
+      </w:pPr>
+    </w:lvl>
+    <w:lvl w:ilvl="4" w:tplc="04150019" w:tentative="1">
+      <w:start w:val="1"/>
+      <w:numFmt w:val="lowerLetter"/>
+      <w:lvlText w:val="%5."/>
+      <w:lvlJc w:val="left"/>
+      <w:pPr>
+        <w:ind w:left="3600" w:hanging="360"/>
+      </w:pPr>
+    </w:lvl>
+    <w:lvl w:ilvl="5" w:tplc="0415001B" w:tentative="1">
+      <w:start w:val="1"/>
+      <w:numFmt w:val="lowerRoman"/>
+      <w:lvlText w:val="%6."/>
+      <w:lvlJc w:val="right"/>
+      <w:pPr>
+        <w:ind w:left="4320" w:hanging="180"/>
+      </w:pPr>
+    </w:lvl>
+    <w:lvl w:ilvl="6" w:tplc="0415000F" w:tentative="1">
+      <w:start w:val="1"/>
+      <w:numFmt w:val="decimal"/>
+      <w:lvlText w:val="%7."/>
+      <w:lvlJc w:val="left"/>
+      <w:pPr>
+        <w:ind w:left="5040" w:hanging="360"/>
+      </w:pPr>
+    </w:lvl>
+    <w:lvl w:ilvl="7" w:tplc="04150019" w:tentative="1">
+      <w:start w:val="1"/>
+      <w:numFmt w:val="lowerLetter"/>
+      <w:lvlText w:val="%8."/>
+      <w:lvlJc w:val="left"/>
+      <w:pPr>
+        <w:ind w:left="5760" w:hanging="360"/>
+      </w:pPr>
+    </w:lvl>
+    <w:lvl w:ilvl="8" w:tplc="0415001B" w:tentative="1">
+      <w:start w:val="1"/>
+      <w:numFmt w:val="lowerRoman"/>
+      <w:lvlText w:val="%9."/>
+      <w:lvlJc w:val="right"/>
+      <w:pPr>
+        <w:ind w:left="6480" w:hanging="180"/>
+      </w:pPr>
+    </w:lvl>
+  </w:abstractNum>
+  <w:abstractNum w:abstractNumId="26">
     <w:nsid w:val="60195D67"/>
     <w:multiLevelType w:val="hybridMultilevel"/>
     <w:tmpl w:val="2A788832"/>
@@ -3918,7 +4099,7 @@
       </w:rPr>
     </w:lvl>
   </w:abstractNum>
-  <w:abstractNum w:abstractNumId="26">
+  <w:abstractNum w:abstractNumId="27">
     <w:nsid w:val="636268ED"/>
     <w:multiLevelType w:val="multilevel"/>
     <w:tmpl w:val="8B0E3244"/>
@@ -4034,7 +4215,7 @@
       </w:rPr>
     </w:lvl>
   </w:abstractNum>
-  <w:abstractNum w:abstractNumId="27">
+  <w:abstractNum w:abstractNumId="28">
     <w:nsid w:val="63755817"/>
     <w:multiLevelType w:val="hybridMultilevel"/>
     <w:tmpl w:val="61906BB0"/>
@@ -4147,7 +4328,7 @@
       </w:rPr>
     </w:lvl>
   </w:abstractNum>
-  <w:abstractNum w:abstractNumId="28">
+  <w:abstractNum w:abstractNumId="29">
     <w:nsid w:val="66935267"/>
     <w:multiLevelType w:val="hybridMultilevel"/>
     <w:tmpl w:val="E698FC82"/>
@@ -4260,7 +4441,7 @@
       </w:rPr>
     </w:lvl>
   </w:abstractNum>
-  <w:abstractNum w:abstractNumId="29">
+  <w:abstractNum w:abstractNumId="30">
     <w:nsid w:val="6CB955A7"/>
     <w:multiLevelType w:val="hybridMultilevel"/>
     <w:tmpl w:val="62585D62"/>
@@ -4373,7 +4554,7 @@
       </w:rPr>
     </w:lvl>
   </w:abstractNum>
-  <w:abstractNum w:abstractNumId="30">
+  <w:abstractNum w:abstractNumId="31">
     <w:nsid w:val="78EA68E8"/>
     <w:multiLevelType w:val="hybridMultilevel"/>
     <w:tmpl w:val="0B88A42A"/>
@@ -4485,7 +4666,7 @@
       </w:rPr>
     </w:lvl>
   </w:abstractNum>
-  <w:abstractNum w:abstractNumId="31">
+  <w:abstractNum w:abstractNumId="32">
     <w:nsid w:val="7B0A0169"/>
     <w:multiLevelType w:val="hybridMultilevel"/>
     <w:tmpl w:val="F21236B0"/>
@@ -4614,7 +4795,7 @@
     <w:abstractNumId w:val="7"/>
   </w:num>
   <w:num w:numId="6">
-    <w:abstractNumId w:val="26"/>
+    <w:abstractNumId w:val="27"/>
   </w:num>
   <w:num w:numId="7">
     <w:abstractNumId w:val="1"/>
@@ -4626,10 +4807,10 @@
     <w:abstractNumId w:val="11"/>
   </w:num>
   <w:num w:numId="10">
-    <w:abstractNumId w:val="31"/>
+    <w:abstractNumId w:val="32"/>
   </w:num>
   <w:num w:numId="11">
-    <w:abstractNumId w:val="27"/>
+    <w:abstractNumId w:val="28"/>
   </w:num>
   <w:num w:numId="12">
     <w:abstractNumId w:val="5"/>
@@ -4659,13 +4840,13 @@
     <w:abstractNumId w:val="24"/>
   </w:num>
   <w:num w:numId="21">
-    <w:abstractNumId w:val="30"/>
+    <w:abstractNumId w:val="31"/>
   </w:num>
   <w:num w:numId="22">
     <w:abstractNumId w:val="9"/>
   </w:num>
   <w:num w:numId="23">
-    <w:abstractNumId w:val="25"/>
+    <w:abstractNumId w:val="26"/>
   </w:num>
   <w:num w:numId="24">
     <w:abstractNumId w:val="2"/>
@@ -4674,10 +4855,10 @@
     <w:abstractNumId w:val="4"/>
   </w:num>
   <w:num w:numId="26">
-    <w:abstractNumId w:val="29"/>
+    <w:abstractNumId w:val="30"/>
   </w:num>
   <w:num w:numId="27">
-    <w:abstractNumId w:val="28"/>
+    <w:abstractNumId w:val="29"/>
   </w:num>
   <w:num w:numId="28">
     <w:abstractNumId w:val="14"/>
@@ -4693,6 +4874,9 @@
   </w:num>
   <w:num w:numId="32">
     <w:abstractNumId w:val="13"/>
+  </w:num>
+  <w:num w:numId="33">
+    <w:abstractNumId w:val="25"/>
   </w:num>
 </w:numbering>
 </file>
@@ -6976,7 +7160,7 @@
 </file>
 
 <file path=customXml/itemProps1.xml><?xml version="1.0" encoding="utf-8"?>
-<ds:datastoreItem xmlns:ds="http://schemas.openxmlformats.org/officeDocument/2006/customXml" ds:itemID="{B1CDEFF0-DDE5-4F73-A539-794A8AD78896}">
+<ds:datastoreItem xmlns:ds="http://schemas.openxmlformats.org/officeDocument/2006/customXml" ds:itemID="{9F8000E5-A992-48F7-AC20-D3FBC83B88C8}">
   <ds:schemaRefs>
     <ds:schemaRef ds:uri="http://schemas.openxmlformats.org/officeDocument/2006/bibliography"/>
   </ds:schemaRefs>

</xml_diff>